<commit_message>
new file added by manvir
</commit_message>
<xml_diff>
--- a/manveer/txt1.docx
+++ b/manveer/txt1.docx
@@ -28,7 +28,19 @@
       </w:r>
       <w:proofErr w:type="spellEnd"/>
     </w:p>
+    <w:p/>
     <w:p>
+      <w:r>
+        <w:t xml:space="preserve">Changes made by </w:t>
+      </w:r>
+      <w:proofErr w:type="spellStart"/>
+      <w:r>
+        <w:t>manvir</w:t>
+      </w:r>
+      <w:proofErr w:type="spellEnd"/>
+      <w:r>
+        <w:t xml:space="preserve"> </w:t>
+      </w:r>
       <w:bookmarkStart w:id="0" w:name="_GoBack"/>
       <w:bookmarkEnd w:id="0"/>
     </w:p>

</xml_diff>